<commit_message>
ms4 and ms3 correction
</commit_message>
<xml_diff>
--- a/Project/MS3-4/W5_Milestone3-4.docx
+++ b/Project/MS3-4/W5_Milestone3-4.docx
@@ -193,16 +193,7 @@
           <w:szCs w:val="24"/>
           <w:lang w:val="en-US"/>
         </w:rPr>
-        <w:t>0.9</w:t>
-      </w:r>
-      <w:r>
-        <w:rPr>
-          <w:rFonts w:ascii="Arial" w:eastAsia="Times New Roman" w:hAnsi="Arial" w:cs="Arial"/>
-          <w:color w:val="FF0000"/>
-          <w:szCs w:val="24"/>
-          <w:lang w:val="en-US"/>
-        </w:rPr>
-        <w:t xml:space="preserve"> </w:t>
+        <w:t>1.0 (corrected submission command)</w:t>
       </w:r>
     </w:p>
     <w:p>
@@ -16979,7 +16970,6 @@
         <w:t>~</w:t>
       </w:r>
       <w:proofErr w:type="spellStart"/>
-      <w:proofErr w:type="gramStart"/>
       <w:r>
         <w:rPr>
           <w:rFonts w:ascii="Courier New" w:eastAsia="Times New Roman" w:hAnsi="Courier New" w:cs="Courier New"/>
@@ -16992,7 +16982,6 @@
         <w:t>profname.proflastname</w:t>
       </w:r>
       <w:proofErr w:type="spellEnd"/>
-      <w:proofErr w:type="gramEnd"/>
       <w:r>
         <w:rPr>
           <w:rFonts w:ascii="Courier New" w:eastAsia="Times New Roman" w:hAnsi="Courier New" w:cs="Courier New"/>
@@ -17035,8 +17024,10 @@
           <w:szCs w:val="24"/>
           <w:lang w:eastAsia="en-CA"/>
         </w:rPr>
-        <w:t>1</w:t>
-      </w:r>
+        <w:t>3</w:t>
+      </w:r>
+      <w:bookmarkStart w:id="0" w:name="_GoBack"/>
+      <w:bookmarkEnd w:id="0"/>
       <w:r>
         <w:rPr>
           <w:rFonts w:ascii="Courier New" w:eastAsia="Times New Roman" w:hAnsi="Courier New" w:cs="Courier New"/>
@@ -19725,8 +19716,6 @@
           <w:lang w:eastAsia="en-CA"/>
         </w:rPr>
       </w:pPr>
-      <w:bookmarkStart w:id="0" w:name="_GoBack"/>
-      <w:bookmarkEnd w:id="0"/>
       <w:r>
         <w:rPr>
           <w:rFonts w:ascii="Arial" w:eastAsia="Times New Roman" w:hAnsi="Arial" w:cs="Arial"/>
@@ -22714,7 +22703,7 @@
 </file>
 
 <file path=customXml/itemProps1.xml><?xml version="1.0" encoding="utf-8"?>
-<ds:datastoreItem xmlns:ds="http://schemas.openxmlformats.org/officeDocument/2006/customXml" ds:itemID="{8D1EB779-879B-436F-90A1-085A6398DEE4}">
+<ds:datastoreItem xmlns:ds="http://schemas.openxmlformats.org/officeDocument/2006/customXml" ds:itemID="{8A9A3CBB-718D-4320-ABC0-971994383964}">
   <ds:schemaRefs>
     <ds:schemaRef ds:uri="http://schemas.openxmlformats.org/officeDocument/2006/bibliography"/>
   </ds:schemaRefs>

</xml_diff>